<commit_message>
Added Lab three and four
</commit_message>
<xml_diff>
--- a/Lab_Two/LabTwo_AM(Milly).docx
+++ b/Lab_Two/LabTwo_AM(Milly).docx
@@ -9,9 +9,63 @@
       </w:pPr>
       <w:r>
         <w:rPr>
+          <w:rStyle w:val="Hyperlink.0"/>
+        </w:rPr>
+        <w:fldChar w:fldCharType="begin" w:fldLock="0"/>
+      </w:r>
+      <w:r>
+        <w:rPr>
+          <w:rStyle w:val="Hyperlink.0"/>
+        </w:rPr>
+        <w:instrText xml:space="preserve"> HYPERLINK "https://github.com/MillyMcD/MSc_AI_Lab_Submissions23/blob/main/Lab_Two/LabTwo_AM(Milly).ipynb"</w:instrText>
+      </w:r>
+      <w:r>
+        <w:rPr>
+          <w:rStyle w:val="Hyperlink.0"/>
+        </w:rPr>
+        <w:fldChar w:fldCharType="separate" w:fldLock="0"/>
+      </w:r>
+      <w:r>
+        <w:rPr>
+          <w:rStyle w:val="Hyperlink.0"/>
           <w:rtl w:val="0"/>
+          <w:lang w:val="en-US"/>
         </w:rPr>
         <w:t>https://github.com/MillyMcD/MSc_AI_Lab_Submissions23/blob/main/Lab_Two/LabTwo_AM(Milly).ipynb</w:t>
+      </w:r>
+      <w:r>
+        <w:rPr/>
+        <w:fldChar w:fldCharType="end" w:fldLock="0"/>
+      </w:r>
+    </w:p>
+    <w:p>
+      <w:pPr>
+        <w:pStyle w:val="Body"/>
+        <w:bidi w:val="0"/>
+      </w:pPr>
+    </w:p>
+    <w:p>
+      <w:pPr>
+        <w:pStyle w:val="Body"/>
+        <w:bidi w:val="0"/>
+      </w:pPr>
+      <w:r>
+        <w:rPr>
+          <w:rtl w:val="0"/>
+          <w:lang w:val="en-US"/>
+        </w:rPr>
+        <w:t>Python File</w:t>
+      </w:r>
+      <w:r>
+        <w:br w:type="textWrapping"/>
+        <w:br w:type="textWrapping"/>
+      </w:r>
+      <w:r>
+        <w:rPr>
+          <w:rtl w:val="0"/>
+          <w:lang w:val="en-US"/>
+        </w:rPr>
+        <w:t>https://github.com/MillyMcD/MSc_AI_Lab_Submissions23/blob/main/Lab_Two/times_table.py</w:t>
       </w:r>
     </w:p>
     <w:sectPr>
@@ -148,6 +202,14 @@
     <w:next w:val="No List"/>
     <w:pPr/>
   </w:style>
+  <w:style w:type="character" w:styleId="Hyperlink.0">
+    <w:name w:val="Hyperlink.0"/>
+    <w:basedOn w:val="Hyperlink"/>
+    <w:next w:val="Hyperlink.0"/>
+    <w:rPr>
+      <w:u w:val="single"/>
+    </w:rPr>
+  </w:style>
   <w:style w:type="paragraph" w:styleId="Body">
     <w:name w:val="Body"/>
     <w:next w:val="Body"/>
@@ -184,7 +246,6 @@
       <w:u w:val="none"/>
       <w:shd w:val="nil" w:color="auto" w:fill="auto"/>
       <w:vertAlign w:val="baseline"/>
-      <w:lang w:val="en-US"/>
       <w14:textOutline>
         <w14:noFill/>
       </w14:textOutline>

</xml_diff>